<commit_message>
Got android touch input working and implemented to stable extent
also updated documentation
</commit_message>
<xml_diff>
--- a/Floor is lava TDD  - POST PRESENTATION.docx
+++ b/Floor is lava TDD  - POST PRESENTATION.docx
@@ -226,7 +226,15 @@
     </w:p>
     <w:p>
       <w:r>
-        <w:t>Different controls must be provided for the pc and android platforms respectively.</w:t>
+        <w:t xml:space="preserve">Different controls must be provided for the pc and android </w:t>
+      </w:r>
+      <w:proofErr w:type="gramStart"/>
+      <w:r>
+        <w:t>platforms</w:t>
+      </w:r>
+      <w:proofErr w:type="gramEnd"/>
+      <w:r>
+        <w:t xml:space="preserve"> respectively.</w:t>
       </w:r>
     </w:p>
     <w:p>
@@ -236,7 +244,15 @@
     </w:p>
     <w:p>
       <w:r>
-        <w:t xml:space="preserve">However, Android requires use of the screen and tapping for movement, so there must be some on-screen areas to press in order to move the character. GUI visual representations of these areas will allow the user to know where to press. </w:t>
+        <w:t xml:space="preserve">However, Android requires use of the screen and tapping for movement, so there must be some on-screen areas to press </w:t>
+      </w:r>
+      <w:proofErr w:type="gramStart"/>
+      <w:r>
+        <w:t>in order to</w:t>
+      </w:r>
+      <w:proofErr w:type="gramEnd"/>
+      <w:r>
+        <w:t xml:space="preserve"> move the character. GUI visual representations of these areas will allow the user to know where to press. </w:t>
       </w:r>
     </w:p>
     <w:p>
@@ -319,7 +335,15 @@
     </w:p>
     <w:p>
       <w:r>
-        <w:t>For PC, An installer will be created for easy installation on windows platforms.</w:t>
+        <w:t xml:space="preserve">For PC, </w:t>
+      </w:r>
+      <w:proofErr w:type="gramStart"/>
+      <w:r>
+        <w:t>An</w:t>
+      </w:r>
+      <w:proofErr w:type="gramEnd"/>
+      <w:r>
+        <w:t xml:space="preserve"> installer will be created for easy installation on windows platforms.</w:t>
       </w:r>
     </w:p>
     <w:p>
@@ -524,6 +548,88 @@
       </w:r>
     </w:p>
     <w:p/>
+    <w:p>
+      <w:pPr>
+        <w:rPr>
+          <w:color w:val="C00000"/>
+        </w:rPr>
+      </w:pPr>
+      <w:r>
+        <w:rPr>
+          <w:color w:val="C00000"/>
+        </w:rPr>
+        <w:t>Discussion topics</w:t>
+      </w:r>
+    </w:p>
+    <w:p>
+      <w:pPr>
+        <w:rPr>
+          <w:color w:val="C00000"/>
+        </w:rPr>
+      </w:pPr>
+      <w:r>
+        <w:rPr>
+          <w:color w:val="C00000"/>
+        </w:rPr>
+        <w:t>-Android input (How to implement on screen buttons for touch)</w:t>
+      </w:r>
+      <w:r>
+        <w:t xml:space="preserve"> </w:t>
+      </w:r>
+      <w:r>
+        <w:rPr>
+          <w:color w:val="C00000"/>
+        </w:rPr>
+        <w:t>https://answers.unity.com/questions/1226851/addlistener-to-onpointerdown-of-button-instead-of.html</w:t>
+      </w:r>
+    </w:p>
+    <w:p>
+      <w:pPr>
+        <w:rPr>
+          <w:color w:val="C00000"/>
+        </w:rPr>
+      </w:pPr>
+      <w:r>
+        <w:rPr>
+          <w:color w:val="C00000"/>
+        </w:rPr>
+        <w:t>-UI Anchoring</w:t>
+      </w:r>
+    </w:p>
+    <w:p>
+      <w:pPr>
+        <w:rPr>
+          <w:color w:val="C00000"/>
+        </w:rPr>
+      </w:pPr>
+      <w:r>
+        <w:rPr>
+          <w:color w:val="C00000"/>
+        </w:rPr>
+        <w:t xml:space="preserve">-Potential visual improvements (Lava particles, UI component visibility </w:t>
+      </w:r>
+      <w:proofErr w:type="spellStart"/>
+      <w:r>
+        <w:rPr>
+          <w:color w:val="C00000"/>
+        </w:rPr>
+        <w:t>i.e</w:t>
+      </w:r>
+      <w:proofErr w:type="spellEnd"/>
+      <w:r>
+        <w:rPr>
+          <w:color w:val="C00000"/>
+        </w:rPr>
+        <w:t xml:space="preserve"> text contrast backgrounds)</w:t>
+      </w:r>
+    </w:p>
+    <w:p>
+      <w:pPr>
+        <w:rPr>
+          <w:color w:val="C00000"/>
+        </w:rPr>
+      </w:pPr>
+    </w:p>
     <w:sectPr>
       <w:pgSz w:w="12240" w:h="15840"/>
       <w:pgMar w:top="1440" w:right="1440" w:bottom="1440" w:left="1440" w:header="720" w:footer="720" w:gutter="0"/>

</xml_diff>